<commit_message>
Abstract - removed from report
</commit_message>
<xml_diff>
--- a/ECE5734- Project Progress Report.docx
+++ b/ECE5734- Project Progress Report.docx
@@ -504,197 +504,9 @@
       </w:pPr>
     </w:p>
     <w:p>
-      <w:pPr>
-        <w:pStyle w:val="Heading1"/>
-        <w:jc w:val="center"/>
-        <w:rPr>
-          <w:b/>
-          <w:bCs/>
-          <w:color w:val="auto"/>
-        </w:rPr>
-      </w:pPr>
-      <w:r>
-        <w:rPr>
-          <w:b/>
-          <w:bCs/>
-          <w:color w:val="auto"/>
-        </w:rPr>
-        <w:lastRenderedPageBreak/>
-        <w:t xml:space="preserve">Abstract </w:t>
-      </w:r>
-    </w:p>
-    <w:p/>
-    <w:p>
-      <w:pPr>
-        <w:spacing w:line="480" w:lineRule="auto"/>
-        <w:ind w:firstLine="720"/>
-        <w:jc w:val="both"/>
-        <w:rPr>
-          <w:rFonts w:ascii="Times New Roman" w:hAnsi="Times New Roman" w:cs="Times New Roman"/>
-          <w:sz w:val="24"/>
-          <w:szCs w:val="24"/>
-        </w:rPr>
-      </w:pPr>
-      <w:r>
-        <w:rPr>
-          <w:rFonts w:ascii="Times New Roman" w:hAnsi="Times New Roman" w:cs="Times New Roman"/>
-          <w:sz w:val="24"/>
-          <w:szCs w:val="24"/>
-        </w:rPr>
-        <w:t xml:space="preserve">An autonomous vehicle system is </w:t>
-      </w:r>
-      <w:r>
-        <w:rPr>
-          <w:rFonts w:ascii="Times New Roman" w:hAnsi="Times New Roman" w:cs="Times New Roman"/>
-          <w:sz w:val="24"/>
-          <w:szCs w:val="24"/>
-        </w:rPr>
-        <w:t>a very complex system</w:t>
-      </w:r>
-      <w:r>
-        <w:rPr>
-          <w:rFonts w:ascii="Times New Roman" w:hAnsi="Times New Roman" w:cs="Times New Roman"/>
-          <w:sz w:val="24"/>
-          <w:szCs w:val="24"/>
-        </w:rPr>
-        <w:t xml:space="preserve">, involving the interaction of onboard intelligent computing systems, a range of sensors, radars, and electromechanical parts. Society of Automotive Engineers (SAE) has defined various standards to define the automation level of vehicles. Based on the standards and levels defined, an autonomous vehicle can perform an entire or part of the Dynamic Driving Task (DDT). </w:t>
-      </w:r>
-      <w:r>
-        <w:rPr>
-          <w:rFonts w:ascii="Times New Roman" w:hAnsi="Times New Roman" w:cs="Times New Roman"/>
-          <w:sz w:val="24"/>
-          <w:szCs w:val="24"/>
-        </w:rPr>
-        <w:t>The self-driving</w:t>
-      </w:r>
-      <w:r>
-        <w:rPr>
-          <w:rFonts w:ascii="Times New Roman" w:hAnsi="Times New Roman" w:cs="Times New Roman"/>
-          <w:sz w:val="24"/>
-          <w:szCs w:val="24"/>
-        </w:rPr>
-        <w:t xml:space="preserve"> transportation </w:t>
-      </w:r>
-      <w:r>
-        <w:rPr>
-          <w:rFonts w:ascii="Times New Roman" w:hAnsi="Times New Roman" w:cs="Times New Roman"/>
-          <w:sz w:val="24"/>
-          <w:szCs w:val="24"/>
-        </w:rPr>
-        <w:t xml:space="preserve">system should be designed to operate without human interference, in coordination with perception, decision &amp; control, and vehicle platform manipulation functions based on both the internal system and external environment.  Modeling an autonomous vehicle must include safety and security as two inter-dependent properties to protect the vehicle and environment from accidental failures and intentional attacks. </w:t>
-      </w:r>
-    </w:p>
-    <w:p>
-      <w:pPr>
-        <w:spacing w:line="480" w:lineRule="auto"/>
-        <w:ind w:firstLine="720"/>
-        <w:jc w:val="both"/>
-        <w:rPr>
-          <w:rFonts w:ascii="Times New Roman" w:hAnsi="Times New Roman" w:cs="Times New Roman"/>
-          <w:b/>
-          <w:bCs/>
-          <w:sz w:val="24"/>
-          <w:szCs w:val="24"/>
-        </w:rPr>
-      </w:pPr>
-      <w:r>
-        <w:rPr>
-          <w:rFonts w:ascii="Times New Roman" w:hAnsi="Times New Roman" w:cs="Times New Roman"/>
-          <w:sz w:val="24"/>
-          <w:szCs w:val="24"/>
-        </w:rPr>
-        <w:t>The objective of the project is to</w:t>
-      </w:r>
-      <w:r>
-        <w:rPr>
-          <w:rFonts w:ascii="Times New Roman" w:hAnsi="Times New Roman" w:cs="Times New Roman"/>
-          <w:sz w:val="24"/>
-          <w:szCs w:val="24"/>
-        </w:rPr>
-        <w:t xml:space="preserve"> develop a model and verify the functional requirements of the </w:t>
-      </w:r>
-      <w:r>
-        <w:rPr>
-          <w:rFonts w:ascii="Times New Roman" w:hAnsi="Times New Roman" w:cs="Times New Roman"/>
-          <w:sz w:val="24"/>
-          <w:szCs w:val="24"/>
-        </w:rPr>
-        <w:t xml:space="preserve">autonomous vehicle </w:t>
-      </w:r>
-      <w:r>
-        <w:rPr>
-          <w:rFonts w:ascii="Times New Roman" w:hAnsi="Times New Roman" w:cs="Times New Roman"/>
-          <w:sz w:val="24"/>
-          <w:szCs w:val="24"/>
-        </w:rPr>
-        <w:t xml:space="preserve">systems using </w:t>
-      </w:r>
-      <w:r>
-        <w:rPr>
-          <w:rFonts w:ascii="Times New Roman" w:hAnsi="Times New Roman" w:cs="Times New Roman"/>
-          <w:sz w:val="24"/>
-          <w:szCs w:val="24"/>
-        </w:rPr>
-        <w:t xml:space="preserve">the LabVIEW simulation tool. </w:t>
-      </w:r>
-      <w:r>
-        <w:rPr>
-          <w:rFonts w:ascii="Times New Roman" w:hAnsi="Times New Roman" w:cs="Times New Roman"/>
-          <w:sz w:val="24"/>
-          <w:szCs w:val="24"/>
-        </w:rPr>
-        <w:t>The autonomous vehicle model is designed based on physics and mimics the sensors that a real vehicle would see on the road. It will include such sensors as wheel velocity sensors to measure the vehicle’s current velocity, distance measurement sensors to measure the distance to cars in front of and behind the vehicle, and lane centering sensors to measure how far from the center of the lane the vehicle is. Using the sensors from the model, the automated driving program will drive actuators in the model which will change inherent properties, such as acceleration, velocity, and center-lane position, and verify these properties are within acceptable parameters for the test. The requirements for the system centered towards s</w:t>
-      </w:r>
-      <w:r>
-        <w:rPr>
-          <w:rFonts w:ascii="Times New Roman" w:hAnsi="Times New Roman" w:cs="Times New Roman"/>
-          <w:sz w:val="24"/>
-          <w:szCs w:val="24"/>
-        </w:rPr>
-        <w:t xml:space="preserve">afety </w:t>
-      </w:r>
-      <w:r>
-        <w:rPr>
-          <w:rFonts w:ascii="Times New Roman" w:hAnsi="Times New Roman" w:cs="Times New Roman"/>
-          <w:sz w:val="24"/>
-          <w:szCs w:val="24"/>
-        </w:rPr>
-        <w:t>measures</w:t>
-      </w:r>
-      <w:r>
-        <w:rPr>
-          <w:rFonts w:ascii="Times New Roman" w:hAnsi="Times New Roman" w:cs="Times New Roman"/>
-          <w:sz w:val="24"/>
-          <w:szCs w:val="24"/>
-        </w:rPr>
-        <w:t xml:space="preserve"> such as automatic braking system, accidental failure</w:t>
-      </w:r>
-      <w:r>
-        <w:rPr>
-          <w:rFonts w:ascii="Times New Roman" w:hAnsi="Times New Roman" w:cs="Times New Roman"/>
-          <w:sz w:val="24"/>
-          <w:szCs w:val="24"/>
-        </w:rPr>
-        <w:t>, and hazard analysis are to be identified and added to the developed vehicle model</w:t>
-      </w:r>
-      <w:r>
-        <w:rPr>
-          <w:rFonts w:ascii="Times New Roman" w:hAnsi="Times New Roman" w:cs="Times New Roman"/>
-          <w:sz w:val="24"/>
-          <w:szCs w:val="24"/>
-        </w:rPr>
-        <w:t xml:space="preserve">. </w:t>
-      </w:r>
-      <w:r>
-        <w:rPr>
-          <w:rFonts w:ascii="Times New Roman" w:hAnsi="Times New Roman" w:cs="Times New Roman"/>
-          <w:sz w:val="24"/>
-          <w:szCs w:val="24"/>
-        </w:rPr>
-        <w:t xml:space="preserve">The project aims at verification and validation of requirements of the safety process based on hazard analysis and risk assessment, and requirements for threat analysis and risk assessment in the security process of a fully autonomous vehicle. </w:t>
-      </w:r>
-    </w:p>
-    <w:p/>
+      <w:bookmarkStart w:id="0" w:name="_GoBack"/>
+      <w:bookmarkEnd w:id="0"/>
+    </w:p>
     <w:p>
       <w:pPr>
         <w:pStyle w:val="Heading1"/>
@@ -1469,6 +1281,7 @@
       </w:pPr>
       <w:r>
         <w:rPr>
+          <w:noProof/>
           <w:lang w:val="en-IN"/>
         </w:rPr>
         <w:drawing>
@@ -1551,6 +1364,7 @@
       <w:r>
         <w:rPr>
           <w:noProof/>
+          <w:lang w:val="en-IN"/>
         </w:rPr>
         <mc:AlternateContent>
           <mc:Choice Requires="wps">
@@ -1730,6 +1544,7 @@
       <w:r>
         <w:rPr>
           <w:rFonts w:ascii="Times New Roman" w:hAnsi="Times New Roman" w:cs="Times New Roman"/>
+          <w:noProof/>
           <w:sz w:val="24"/>
           <w:szCs w:val="24"/>
           <w:lang w:val="en-IN"/>
@@ -1943,6 +1758,7 @@
       <w:r>
         <w:rPr>
           <w:rFonts w:ascii="Times New Roman" w:hAnsi="Times New Roman" w:cs="Times New Roman"/>
+          <w:noProof/>
           <w:sz w:val="24"/>
           <w:szCs w:val="24"/>
           <w:lang w:val="en-IN"/>
@@ -2016,6 +1832,7 @@
       <w:r>
         <w:rPr>
           <w:noProof/>
+          <w:lang w:val="en-IN"/>
         </w:rPr>
         <mc:AlternateContent>
           <mc:Choice Requires="wps">
@@ -2653,8 +2470,6 @@
         <w:lastRenderedPageBreak/>
         <w:t>References</w:t>
       </w:r>
-      <w:bookmarkStart w:id="0" w:name="_GoBack"/>
-      <w:bookmarkEnd w:id="0"/>
     </w:p>
     <w:p>
       <w:pPr>
@@ -2753,15 +2568,7 @@
           <w:sz w:val="24"/>
           <w:szCs w:val="24"/>
         </w:rPr>
-        <w:t>(5), 889–896. https://doi.org/10.1016/j.automat</w:t>
-      </w:r>
-      <w:r>
-        <w:rPr>
-          <w:rFonts w:ascii="Times New Roman" w:hAnsi="Times New Roman" w:cs="Times New Roman"/>
-          <w:sz w:val="24"/>
-          <w:szCs w:val="24"/>
-        </w:rPr>
-        <w:t xml:space="preserve">ica.2004.11.025 </w:t>
+        <w:t xml:space="preserve">(5), 889–896. https://doi.org/10.1016/j.automatica.2004.11.025 </w:t>
       </w:r>
     </w:p>
     <w:p>
@@ -2990,17 +2797,7 @@
           <w:sz w:val="24"/>
           <w:szCs w:val="24"/>
         </w:rPr>
-        <w:t>Kinematic and dynamic vehicle models for Autonomous Driving Control D</w:t>
-      </w:r>
-      <w:r>
-        <w:rPr>
-          <w:rFonts w:ascii="Times New Roman" w:hAnsi="Times New Roman" w:cs="Times New Roman"/>
-          <w:i/>
-          <w:iCs/>
-          <w:sz w:val="24"/>
-          <w:szCs w:val="24"/>
-        </w:rPr>
-        <w:t>esign</w:t>
+        <w:t>Kinematic and dynamic vehicle models for Autonomous Driving Control Design</w:t>
       </w:r>
       <w:r>
         <w:rPr>
@@ -3100,16 +2897,7 @@
           <w:szCs w:val="24"/>
           <w:lang w:val="en-IN"/>
         </w:rPr>
-        <w:t>, L., &amp; Cui, J.</w:t>
-      </w:r>
-      <w:r>
-        <w:rPr>
-          <w:rFonts w:ascii="Times New Roman" w:hAnsi="Times New Roman" w:cs="Times New Roman"/>
-          <w:sz w:val="24"/>
-          <w:szCs w:val="24"/>
-          <w:lang w:val="en-IN"/>
-        </w:rPr>
-        <w:t xml:space="preserve"> (1970, January 1). </w:t>
+        <w:t xml:space="preserve">, L., &amp; Cui, J. (1970, January 1). </w:t>
       </w:r>
       <w:r>
         <w:rPr>
@@ -3226,7 +3014,7 @@
           <w:rPr>
             <w:noProof/>
           </w:rPr>
-          <w:t>7</w:t>
+          <w:t>2</w:t>
         </w:r>
         <w:r>
           <w:rPr>
@@ -3646,8 +3434,8 @@
   <w:abstractNum w:abstractNumId="3" w15:restartNumberingAfterBreak="0">
     <w:nsid w:val="739C6666"/>
     <w:multiLevelType w:val="hybridMultilevel"/>
-    <w:tmpl w:val="57908264"/>
-    <w:lvl w:ilvl="0" w:tplc="9D880D2E">
+    <w:tmpl w:val="99803A7A"/>
+    <w:lvl w:ilvl="0" w:tplc="CF800CE0">
       <w:start w:val="1"/>
       <w:numFmt w:val="bullet"/>
       <w:lvlText w:val="•"/>
@@ -3662,112 +3450,107 @@
         <w:rFonts w:ascii="Times New Roman" w:hAnsi="Times New Roman" w:hint="default"/>
       </w:rPr>
     </w:lvl>
-    <w:lvl w:ilvl="1" w:tplc="236AFDCE">
-      <w:start w:val="-1"/>
+    <w:lvl w:ilvl="1" w:tplc="698EE57A">
+      <w:numFmt w:val="none"/>
+      <w:lvlText w:val=""/>
+      <w:lvlJc w:val="left"/>
+      <w:pPr>
+        <w:tabs>
+          <w:tab w:val="num" w:pos="360"/>
+        </w:tabs>
+      </w:pPr>
+    </w:lvl>
+    <w:lvl w:ilvl="2" w:tplc="13B8C8B2" w:tentative="1">
+      <w:start w:val="1"/>
       <w:numFmt w:val="bullet"/>
       <w:lvlText w:val="•"/>
       <w:lvlJc w:val="left"/>
       <w:pPr>
         <w:tabs>
-          <w:tab w:val="num" w:pos="1440"/>
+          <w:tab w:val="num" w:pos="2160"/>
         </w:tabs>
-        <w:ind w:left="1440" w:hanging="360"/>
+        <w:ind w:left="2160" w:hanging="360"/>
       </w:pPr>
       <w:rPr>
         <w:rFonts w:ascii="Times New Roman" w:hAnsi="Times New Roman" w:hint="default"/>
       </w:rPr>
     </w:lvl>
-    <w:lvl w:ilvl="2" w:tplc="90429ADC" w:tentative="1">
+    <w:lvl w:ilvl="3" w:tplc="CC429116" w:tentative="1">
       <w:start w:val="1"/>
       <w:numFmt w:val="bullet"/>
       <w:lvlText w:val="•"/>
       <w:lvlJc w:val="left"/>
       <w:pPr>
         <w:tabs>
-          <w:tab w:val="num" w:pos="2160"/>
+          <w:tab w:val="num" w:pos="2880"/>
         </w:tabs>
-        <w:ind w:left="2160" w:hanging="360"/>
+        <w:ind w:left="2880" w:hanging="360"/>
       </w:pPr>
       <w:rPr>
         <w:rFonts w:ascii="Times New Roman" w:hAnsi="Times New Roman" w:hint="default"/>
       </w:rPr>
     </w:lvl>
-    <w:lvl w:ilvl="3" w:tplc="9AB82D18" w:tentative="1">
+    <w:lvl w:ilvl="4" w:tplc="88FCBF54" w:tentative="1">
       <w:start w:val="1"/>
       <w:numFmt w:val="bullet"/>
       <w:lvlText w:val="•"/>
       <w:lvlJc w:val="left"/>
       <w:pPr>
         <w:tabs>
-          <w:tab w:val="num" w:pos="2880"/>
+          <w:tab w:val="num" w:pos="3600"/>
         </w:tabs>
-        <w:ind w:left="2880" w:hanging="360"/>
+        <w:ind w:left="3600" w:hanging="360"/>
       </w:pPr>
       <w:rPr>
         <w:rFonts w:ascii="Times New Roman" w:hAnsi="Times New Roman" w:hint="default"/>
       </w:rPr>
     </w:lvl>
-    <w:lvl w:ilvl="4" w:tplc="5ABAEA32" w:tentative="1">
+    <w:lvl w:ilvl="5" w:tplc="A8B235E4" w:tentative="1">
       <w:start w:val="1"/>
       <w:numFmt w:val="bullet"/>
       <w:lvlText w:val="•"/>
       <w:lvlJc w:val="left"/>
       <w:pPr>
         <w:tabs>
-          <w:tab w:val="num" w:pos="3600"/>
+          <w:tab w:val="num" w:pos="4320"/>
         </w:tabs>
-        <w:ind w:left="3600" w:hanging="360"/>
+        <w:ind w:left="4320" w:hanging="360"/>
       </w:pPr>
       <w:rPr>
         <w:rFonts w:ascii="Times New Roman" w:hAnsi="Times New Roman" w:hint="default"/>
       </w:rPr>
     </w:lvl>
-    <w:lvl w:ilvl="5" w:tplc="1FCE7022" w:tentative="1">
+    <w:lvl w:ilvl="6" w:tplc="CDD64394" w:tentative="1">
       <w:start w:val="1"/>
       <w:numFmt w:val="bullet"/>
       <w:lvlText w:val="•"/>
       <w:lvlJc w:val="left"/>
       <w:pPr>
         <w:tabs>
-          <w:tab w:val="num" w:pos="4320"/>
+          <w:tab w:val="num" w:pos="5040"/>
         </w:tabs>
-        <w:ind w:left="4320" w:hanging="360"/>
+        <w:ind w:left="5040" w:hanging="360"/>
       </w:pPr>
       <w:rPr>
         <w:rFonts w:ascii="Times New Roman" w:hAnsi="Times New Roman" w:hint="default"/>
       </w:rPr>
     </w:lvl>
-    <w:lvl w:ilvl="6" w:tplc="22BA8D8A" w:tentative="1">
+    <w:lvl w:ilvl="7" w:tplc="DDA21498" w:tentative="1">
       <w:start w:val="1"/>
       <w:numFmt w:val="bullet"/>
       <w:lvlText w:val="•"/>
       <w:lvlJc w:val="left"/>
       <w:pPr>
         <w:tabs>
-          <w:tab w:val="num" w:pos="5040"/>
+          <w:tab w:val="num" w:pos="5760"/>
         </w:tabs>
-        <w:ind w:left="5040" w:hanging="360"/>
+        <w:ind w:left="5760" w:hanging="360"/>
       </w:pPr>
       <w:rPr>
         <w:rFonts w:ascii="Times New Roman" w:hAnsi="Times New Roman" w:hint="default"/>
       </w:rPr>
     </w:lvl>
-    <w:lvl w:ilvl="7" w:tplc="584822CA" w:tentative="1">
-      <w:start w:val="1"/>
-      <w:numFmt w:val="bullet"/>
-      <w:lvlText w:val="•"/>
-      <w:lvlJc w:val="left"/>
-      <w:pPr>
-        <w:tabs>
-          <w:tab w:val="num" w:pos="5760"/>
-        </w:tabs>
-        <w:ind w:left="5760" w:hanging="360"/>
-      </w:pPr>
-      <w:rPr>
-        <w:rFonts w:ascii="Times New Roman" w:hAnsi="Times New Roman" w:hint="default"/>
-      </w:rPr>
-    </w:lvl>
-    <w:lvl w:ilvl="8" w:tplc="1F041D50" w:tentative="1">
+    <w:lvl w:ilvl="8" w:tplc="7DE420C0" w:tentative="1">
       <w:start w:val="1"/>
       <w:numFmt w:val="bullet"/>
       <w:lvlText w:val="•"/>
@@ -4268,6 +4051,7 @@
   <w:style w:type="character" w:default="1" w:styleId="DefaultParagraphFont">
     <w:name w:val="Default Paragraph Font"/>
     <w:uiPriority w:val="1"/>
+    <w:semiHidden/>
     <w:unhideWhenUsed/>
   </w:style>
   <w:style w:type="table" w:default="1" w:styleId="TableNormal">

</xml_diff>